<commit_message>
C-9 modifyed git.docx added
</commit_message>
<xml_diff>
--- a/git.docx
+++ b/git.docx
@@ -2,6 +2,38 @@
 <file path=word/document.xml><?xml version="1.0" encoding="utf-8"?>
 <w:document xmlns:wpc="http://schemas.microsoft.com/office/word/2010/wordprocessingCanvas" xmlns:cx="http://schemas.microsoft.com/office/drawing/2014/chartex" xmlns:cx1="http://schemas.microsoft.com/office/drawing/2015/9/8/chartex" xmlns:cx2="http://schemas.microsoft.com/office/drawing/2015/10/21/chartex" xmlns:cx3="http://schemas.microsoft.com/office/drawing/2016/5/9/chartex" xmlns:cx4="http://schemas.microsoft.com/office/drawing/2016/5/10/chartex" xmlns:cx5="http://schemas.microsoft.com/office/drawing/2016/5/11/chartex" xmlns:cx6="http://schemas.microsoft.com/office/drawing/2016/5/12/chartex" xmlns:cx7="http://schemas.microsoft.com/office/drawing/2016/5/13/chartex" xmlns:cx8="http://schemas.microsoft.com/office/drawing/2016/5/14/chartex" xmlns:mc="http://schemas.openxmlformats.org/markup-compatibility/2006" xmlns:aink="http://schemas.microsoft.com/office/drawing/2016/ink" xmlns:am3d="http://schemas.microsoft.com/office/drawing/2017/model3d" xmlns:o="urn:schemas-microsoft-com:office:office" xmlns:r="http://schemas.openxmlformats.org/officeDocument/2006/relationships" xmlns:m="http://schemas.openxmlformats.org/officeDocument/2006/math" xmlns:v="urn:schemas-microsoft-com:vml" xmlns:wp14="http://schemas.microsoft.com/office/word/2010/wordprocessingDrawing" xmlns:wp="http://schemas.openxmlformats.org/drawingml/2006/wordprocessingDrawing" xmlns:w10="urn:schemas-microsoft-com:office:word" xmlns:w="http://schemas.openxmlformats.org/wordprocessingml/2006/main" xmlns:w14="http://schemas.microsoft.com/office/word/2010/wordml" xmlns:w15="http://schemas.microsoft.com/office/word/2012/wordml" xmlns:w16cex="http://schemas.microsoft.com/office/word/2018/wordml/cex" xmlns:w16cid="http://schemas.microsoft.com/office/word/2016/wordml/cid" xmlns:w16="http://schemas.microsoft.com/office/word/2018/wordml" xmlns:w16se="http://schemas.microsoft.com/office/word/2015/wordml/symex" xmlns:wpg="http://schemas.microsoft.com/office/word/2010/wordprocessingGroup" xmlns:wpi="http://schemas.microsoft.com/office/word/2010/wordprocessingInk" xmlns:wne="http://schemas.microsoft.com/office/word/2006/wordml" xmlns:wps="http://schemas.microsoft.com/office/word/2010/wordprocessingShape" mc:Ignorable="w14 w15 w16se w16cid w16 w16cex wp14">
   <w:body>
+    <w:p>
+      <w:pPr>
+        <w:shd w:val="clear" w:color="auto" w:fill="FFFFFF"/>
+        <w:spacing w:before="300" w:after="0" w:line="600" w:lineRule="atLeast"/>
+        <w:outlineLvl w:val="0"/>
+        <w:rPr>
+          <w:rFonts w:ascii="Lucida Sans Unicode" w:eastAsia="Times New Roman" w:hAnsi="Lucida Sans Unicode" w:cs="Lucida Sans Unicode"/>
+          <w:b/>
+          <w:bCs/>
+          <w:color w:val="292929"/>
+          <w:spacing w:val="-5"/>
+          <w:kern w:val="36"/>
+          <w:sz w:val="54"/>
+          <w:szCs w:val="54"/>
+          <w:lang w:val="en-US" w:eastAsia="ru-RU"/>
+        </w:rPr>
+      </w:pPr>
+      <w:r>
+        <w:rPr>
+          <w:rFonts w:ascii="Lucida Sans Unicode" w:eastAsia="Times New Roman" w:hAnsi="Lucida Sans Unicode" w:cs="Lucida Sans Unicode"/>
+          <w:b/>
+          <w:bCs/>
+          <w:color w:val="292929"/>
+          <w:spacing w:val="-5"/>
+          <w:kern w:val="36"/>
+          <w:sz w:val="54"/>
+          <w:szCs w:val="54"/>
+          <w:lang w:val="en-US" w:eastAsia="ru-RU"/>
+        </w:rPr>
+        <w:t>C-8</w:t>
+      </w:r>
+    </w:p>
     <w:p>
       <w:pPr>
         <w:shd w:val="clear" w:color="auto" w:fill="FFFFFF"/>
@@ -507,6 +539,7 @@
           <w:szCs w:val="32"/>
           <w:lang w:eastAsia="ru-RU"/>
         </w:rPr>
+        <w:lastRenderedPageBreak/>
         <w:t>По мере накопления нового кода принимается решение о выпуске нового релиза;</w:t>
       </w:r>
     </w:p>
@@ -537,7 +570,6 @@
           <w:szCs w:val="32"/>
           <w:lang w:eastAsia="ru-RU"/>
         </w:rPr>
-        <w:lastRenderedPageBreak/>
         <w:t>Создается ветка релиза, она тестируется, в нее вносятся правки, не связанные с новым функционалом;</w:t>
       </w:r>
     </w:p>
@@ -621,13 +653,7 @@
     </w:p>
     <w:p/>
     <w:p/>
-    <w:p>
-      <w:pPr>
-        <w:rPr>
-          <w:lang w:val="en-US"/>
-        </w:rPr>
-      </w:pPr>
-    </w:p>
+    <w:p/>
     <w:sectPr>
       <w:pgSz w:w="11906" w:h="16838"/>
       <w:pgMar w:top="1134" w:right="850" w:bottom="1134" w:left="1701" w:header="708" w:footer="708" w:gutter="0"/>

</xml_diff>